<commit_message>
PPD-3: Rewrite of dev doc file
</commit_message>
<xml_diff>
--- a/PPD User Manual.docx
+++ b/PPD User Manual.docx
@@ -97,38 +97,6 @@
         <w:pStyle w:val="Heading2"/>
       </w:pPr>
       <w:r>
-        <w:t>Technical Information</w:t>
-      </w:r>
-    </w:p>
-    <w:p>
-      <w:pPr>
-        <w:pStyle w:val="ListParagraph"/>
-        <w:numPr>
-          <w:ilvl w:val="0"/>
-          <w:numId w:val="18"/>
-        </w:numPr>
-      </w:pPr>
-      <w:r>
-        <w:t>The PPD was written in Java 8</w:t>
-      </w:r>
-    </w:p>
-    <w:p>
-      <w:pPr>
-        <w:pStyle w:val="ListParagraph"/>
-        <w:numPr>
-          <w:ilvl w:val="0"/>
-          <w:numId w:val="18"/>
-        </w:numPr>
-      </w:pPr>
-      <w:r>
-        <w:t>The PPD uses Apache POI 5.0.0</w:t>
-      </w:r>
-    </w:p>
-    <w:p>
-      <w:pPr>
-        <w:pStyle w:val="Heading2"/>
-      </w:pPr>
-      <w:r>
         <w:t>Quick Start</w:t>
       </w:r>
     </w:p>
@@ -158,7 +126,6 @@
         <w:pStyle w:val="Heading2"/>
       </w:pPr>
       <w:r>
-        <w:lastRenderedPageBreak/>
         <w:t>To compare two PowerPoint files:</w:t>
       </w:r>
     </w:p>
@@ -201,6 +168,7 @@
         <w:spacing w:after="0" w:line="240" w:lineRule="auto"/>
       </w:pPr>
       <w:r>
+        <w:lastRenderedPageBreak/>
         <w:t xml:space="preserve">On completion of the comparison operations, a pop-up dialog is opened displaying a report giving details about what checks where performed and the results of those checks. </w:t>
       </w:r>
     </w:p>

</xml_diff>

<commit_message>
PPD-27: update user manual
</commit_message>
<xml_diff>
--- a/PPD User Manual.docx
+++ b/PPD User Manual.docx
@@ -11,13 +11,13 @@
           <w:noProof/>
         </w:rPr>
         <w:drawing>
-          <wp:anchor distT="457200" distB="457200" distL="457200" distR="457200" simplePos="0" relativeHeight="251659264" behindDoc="0" locked="0" layoutInCell="1" allowOverlap="1" wp14:anchorId="40843F39" wp14:editId="58FE47B5">
+          <wp:anchor distT="457200" distB="457200" distL="457200" distR="457200" simplePos="0" relativeHeight="251659264" behindDoc="0" locked="0" layoutInCell="1" allowOverlap="1" wp14:anchorId="40843F39" wp14:editId="72A08DCE">
             <wp:simplePos x="0" y="0"/>
             <wp:positionH relativeFrom="column">
-              <wp:posOffset>4318000</wp:posOffset>
+              <wp:posOffset>4387850</wp:posOffset>
             </wp:positionH>
             <wp:positionV relativeFrom="paragraph">
-              <wp:posOffset>162560</wp:posOffset>
+              <wp:posOffset>10285</wp:posOffset>
             </wp:positionV>
             <wp:extent cx="1627505" cy="1627505"/>
             <wp:effectExtent l="0" t="0" r="0" b="0"/>
@@ -86,39 +86,56 @@
     </w:p>
     <w:p>
       <w:r>
-        <w:t>The PowerPoint Differ (PPD) is a desktop application for comparing two PowerPoint (.pptx) files.  Older (.ppt) files are not supported. At present, the tool only checks if the two files are the same exact file or not, including document metadata. After a comparison operation has been completed, the tool presents a pop-up dialog that reports if the two files are the same file or not.</w:t>
-      </w:r>
-      <w:r>
-        <w:t xml:space="preserve"> </w:t>
+        <w:t>PowerPoint Differ (PPD)</w:t>
+      </w:r>
+      <w:r>
+        <w:t xml:space="preserve"> is a tool for comparing a pair of PowerPoint (.pptx) files. The PPD can be used as a desktop application to generate a detailed comparison report. Alternatively, the PPD can be used as a library for making comparisons between a pair of pptx files. A use case for using the PPD as a library, is in an application that generates new or edits existing PowerPoint files and using the PPD as a library in unit testing for these generation or editing PowerPoint features. </w:t>
+      </w:r>
+    </w:p>
+    <w:p/>
+    <w:p>
+      <w:pPr>
+        <w:pStyle w:val="Heading2"/>
+      </w:pPr>
+      <w:r>
+        <w:t xml:space="preserve">GUI </w:t>
+      </w:r>
+      <w:r>
+        <w:t>Quick Start</w:t>
       </w:r>
     </w:p>
     <w:p>
-      <w:pPr>
-        <w:pStyle w:val="Heading2"/>
-      </w:pPr>
-      <w:r>
-        <w:t>Quick Start</w:t>
+      <w:r>
+        <w:t>After starting up the PPD desktop application, click a Select PPTX to display an “Open As” type of dialog to locate and select a file for comparison. Perform this action of selecting a PowerPoint file for both File A and File B, as labeled in the main application window. With two files selected, click the “Compare” button to run the comparison operation. When the comparison is complete, a popup dialog is displayed reporting if the two files are copies of the same file or not.</w:t>
       </w:r>
     </w:p>
     <w:p>
-      <w:r>
-        <w:t>After starting up the PPD desktop application, click a Select PPTX to display an “Open As” type of dialog to locate and select a file for comparison. Perform this action of selecting a PowerPoint file for both File A and File B, as labeled in the main application window. With two files selected, click the “Compare” button to run the comparison operation. When the comparison is complete, a popup dialog is displayed reporting if the two files are copies of the same file or not.</w:t>
+      <w:pPr>
+        <w:pStyle w:val="Heading2"/>
+      </w:pPr>
+      <w:r>
+        <w:t>To select a PowerPoint file:</w:t>
       </w:r>
     </w:p>
     <w:p>
       <w:pPr>
-        <w:pStyle w:val="Heading2"/>
-      </w:pPr>
-      <w:r>
-        <w:t>To select a PowerPoint file:</w:t>
+        <w:spacing w:after="0" w:line="240" w:lineRule="auto"/>
+      </w:pPr>
+      <w:r>
+        <w:t xml:space="preserve">In the main application dialog, there are two buttons labeled, Select PPTX one button on the row for File A, and one on the row for File B. Click the Select PPTX button and use the Select a PowerPoint file dialog, an “Open As” type of dialog, to locate and select a PowerPoint (.pptx) file. When a file has been successfully selected, the file name and its parent folder will be displayed in the field under the File A or File B label. To see the full file path, hover the mouse pointer over the name of the file, and a tooltip will be displayed with the full path of the file. Repeat the action of selecting a PowerPoint file until both File A and File B have files selected and displayed. The Compare button will not become enabled until two PowerPoint files have been selected. The tool will only allow the selection of files with a “.pptx” suffix, not case sensitive. The tool will not allow selection of a file, if that file has already been selected in the other file field. </w:t>
       </w:r>
     </w:p>
     <w:p>
       <w:pPr>
-        <w:spacing w:after="0" w:line="240" w:lineRule="auto"/>
-      </w:pPr>
-      <w:r>
-        <w:t xml:space="preserve">In the main application dialog, there are two buttons labeled, Select PPTX one button on the row for File A, and one on the row for File B. Click the Select PPTX button and use the Select a PowerPoint file dialog, an “Open As” type of dialog, to locate and select a PowerPoint (.pptx) file. When a file has been successfully selected, the file name and its parent folder will be displayed in the field under the File A or File B label. To see the full file path, hover the mouse pointer over the name of the file, and a tooltip will be displayed with the full path of the file. Repeat the action of selecting a PowerPoint file until both File A and File B have files selected and displayed. The Compare button will not become enabled until two PowerPoint files have been selected. The tool will only allow the selection of files with a “.pptx” suffix, not case sensitive. The tool will not allow selection of a file, if that file has already been selected in the other file field. </w:t>
+        <w:rPr>
+          <w:rFonts w:asciiTheme="majorHAnsi" w:eastAsiaTheme="majorEastAsia" w:hAnsiTheme="majorHAnsi" w:cstheme="majorBidi"/>
+          <w:color w:val="0F4761" w:themeColor="accent1" w:themeShade="BF"/>
+          <w:sz w:val="32"/>
+          <w:szCs w:val="32"/>
+        </w:rPr>
+      </w:pPr>
+      <w:r>
+        <w:br w:type="page"/>
       </w:r>
     </w:p>
     <w:p>
@@ -126,6 +143,7 @@
         <w:pStyle w:val="Heading2"/>
       </w:pPr>
       <w:r>
+        <w:lastRenderedPageBreak/>
         <w:t>To compare two PowerPoint files:</w:t>
       </w:r>
     </w:p>
@@ -165,27 +183,295 @@
     </w:p>
     <w:p>
       <w:pPr>
+        <w:pStyle w:val="ListParagraph"/>
+        <w:numPr>
+          <w:ilvl w:val="0"/>
+          <w:numId w:val="20"/>
+        </w:numPr>
         <w:spacing w:after="0" w:line="240" w:lineRule="auto"/>
       </w:pPr>
       <w:r>
-        <w:lastRenderedPageBreak/>
-        <w:t xml:space="preserve">On completion of the comparison operations, a pop-up dialog is opened displaying a report giving details about what checks where performed and the results of those checks. </w:t>
+        <w:t xml:space="preserve">All the text parsed from the file parsed into a single string. </w:t>
       </w:r>
     </w:p>
     <w:p>
       <w:pPr>
-        <w:pStyle w:val="Heading2"/>
-      </w:pPr>
-      <w:r>
-        <w:t>To save a report file:</w:t>
+        <w:pStyle w:val="ListParagraph"/>
+        <w:numPr>
+          <w:ilvl w:val="1"/>
+          <w:numId w:val="20"/>
+        </w:numPr>
+        <w:spacing w:after="0" w:line="240" w:lineRule="auto"/>
+      </w:pPr>
+      <w:r>
+        <w:t xml:space="preserve">Some embedded graphics may not have text extracted. </w:t>
       </w:r>
     </w:p>
     <w:p>
       <w:pPr>
+        <w:pStyle w:val="ListParagraph"/>
+        <w:numPr>
+          <w:ilvl w:val="1"/>
+          <w:numId w:val="20"/>
+        </w:numPr>
         <w:spacing w:after="0" w:line="240" w:lineRule="auto"/>
       </w:pPr>
       <w:r>
-        <w:t xml:space="preserve">While the report dialog is displayed, click the Save Report button. A Save Report File dialog is displayed. In this dialog, navigate to a location to save the file, and specify a new name for the file if needed. Click the Save button to write the report to a text file to the specified location.  </w:t>
+        <w:t>All white space will be retrained in string.</w:t>
+      </w:r>
+    </w:p>
+    <w:p>
+      <w:pPr>
+        <w:pStyle w:val="ListParagraph"/>
+        <w:numPr>
+          <w:ilvl w:val="0"/>
+          <w:numId w:val="20"/>
+        </w:numPr>
+        <w:spacing w:after="0" w:line="240" w:lineRule="auto"/>
+      </w:pPr>
+      <w:r>
+        <w:t xml:space="preserve">Slide Specific Data: </w:t>
+      </w:r>
+    </w:p>
+    <w:p>
+      <w:pPr>
+        <w:pStyle w:val="ListParagraph"/>
+        <w:numPr>
+          <w:ilvl w:val="1"/>
+          <w:numId w:val="20"/>
+        </w:numPr>
+        <w:spacing w:after="0" w:line="240" w:lineRule="auto"/>
+      </w:pPr>
+      <w:r>
+        <w:t>Slide Name</w:t>
+      </w:r>
+    </w:p>
+    <w:p>
+      <w:pPr>
+        <w:pStyle w:val="ListParagraph"/>
+        <w:numPr>
+          <w:ilvl w:val="1"/>
+          <w:numId w:val="20"/>
+        </w:numPr>
+        <w:spacing w:after="0" w:line="240" w:lineRule="auto"/>
+      </w:pPr>
+      <w:r>
+        <w:t>Slide Number</w:t>
+      </w:r>
+    </w:p>
+    <w:p>
+      <w:pPr>
+        <w:pStyle w:val="ListParagraph"/>
+        <w:numPr>
+          <w:ilvl w:val="1"/>
+          <w:numId w:val="20"/>
+        </w:numPr>
+        <w:spacing w:after="0" w:line="240" w:lineRule="auto"/>
+      </w:pPr>
+      <w:r>
+        <w:t>Slide Text</w:t>
+      </w:r>
+    </w:p>
+    <w:p>
+      <w:pPr>
+        <w:pStyle w:val="ListParagraph"/>
+        <w:numPr>
+          <w:ilvl w:val="2"/>
+          <w:numId w:val="20"/>
+        </w:numPr>
+        <w:spacing w:after="0" w:line="240" w:lineRule="auto"/>
+      </w:pPr>
+      <w:r>
+        <w:t>Text specific to an individual slide.</w:t>
+      </w:r>
+    </w:p>
+    <w:p>
+      <w:pPr>
+        <w:pStyle w:val="ListParagraph"/>
+        <w:numPr>
+          <w:ilvl w:val="2"/>
+          <w:numId w:val="20"/>
+        </w:numPr>
+        <w:spacing w:after="0" w:line="240" w:lineRule="auto"/>
+      </w:pPr>
+      <w:r>
+        <w:t xml:space="preserve">White space stripped out and words separated with a single new word space. </w:t>
+      </w:r>
+    </w:p>
+    <w:p>
+      <w:pPr>
+        <w:pStyle w:val="ListParagraph"/>
+        <w:numPr>
+          <w:ilvl w:val="2"/>
+          <w:numId w:val="20"/>
+        </w:numPr>
+        <w:spacing w:after="0" w:line="240" w:lineRule="auto"/>
+      </w:pPr>
+      <w:r>
+        <w:t xml:space="preserve">Text parsed from text boxes and tables. </w:t>
+      </w:r>
+    </w:p>
+    <w:p>
+      <w:pPr>
+        <w:spacing w:after="0" w:line="240" w:lineRule="auto"/>
+      </w:pPr>
+      <w:r>
+        <w:t xml:space="preserve">On completion of the comparison operations, a pop-up dialog is opened displaying a report giving details about what checks where performed and the results of those checks. </w:t>
+      </w:r>
+    </w:p>
+    <w:p>
+      <w:pPr>
+        <w:pStyle w:val="Heading2"/>
+      </w:pPr>
+      <w:r>
+        <w:t>To save a report file:</w:t>
+      </w:r>
+    </w:p>
+    <w:p>
+      <w:pPr>
+        <w:spacing w:after="0" w:line="240" w:lineRule="auto"/>
+      </w:pPr>
+      <w:r>
+        <w:t xml:space="preserve">While the report dialog is displayed, click the Save Report button. A Save Report File dialog is displayed. In this dialog, navigate to a location to save the file, and specify a new name for the file if needed. Click the Save button to write the report to a text file to the specified location. </w:t>
+      </w:r>
+      <w:r>
+        <w:t>Reports can also be generated as a string when using the PPD as a library by calling the “</w:t>
+      </w:r>
+      <w:proofErr w:type="spellStart"/>
+      <w:r>
+        <w:t>generateReport</w:t>
+      </w:r>
+      <w:proofErr w:type="spellEnd"/>
+      <w:r>
+        <w:t>()</w:t>
+      </w:r>
+      <w:r>
+        <w:t>” method on the differ object.</w:t>
+      </w:r>
+    </w:p>
+    <w:p>
+      <w:pPr>
+        <w:spacing w:after="0" w:line="240" w:lineRule="auto"/>
+      </w:pPr>
+    </w:p>
+    <w:p>
+      <w:pPr>
+        <w:rPr>
+          <w:rFonts w:asciiTheme="majorHAnsi" w:eastAsiaTheme="majorEastAsia" w:hAnsiTheme="majorHAnsi" w:cstheme="majorBidi"/>
+          <w:color w:val="0F4761" w:themeColor="accent1" w:themeShade="BF"/>
+          <w:sz w:val="32"/>
+          <w:szCs w:val="32"/>
+        </w:rPr>
+      </w:pPr>
+      <w:r>
+        <w:br w:type="page"/>
+      </w:r>
+    </w:p>
+    <w:p>
+      <w:pPr>
+        <w:pStyle w:val="Heading2"/>
+      </w:pPr>
+      <w:r>
+        <w:lastRenderedPageBreak/>
+        <w:t>Library Quick Start</w:t>
+      </w:r>
+    </w:p>
+    <w:p>
+      <w:r>
+        <w:t xml:space="preserve">Instantiate a “Differ” object passing a pair of </w:t>
+      </w:r>
+      <w:proofErr w:type="spellStart"/>
+      <w:proofErr w:type="gramStart"/>
+      <w:r>
+        <w:t>java.io.File</w:t>
+      </w:r>
+      <w:proofErr w:type="spellEnd"/>
+      <w:proofErr w:type="gramEnd"/>
+      <w:r>
+        <w:t xml:space="preserve"> objects to the Differ constructor. The first File object passed to the constructor is “File A” and the second File passed to the constructor is “File B”. </w:t>
+      </w:r>
+      <w:r>
+        <w:t xml:space="preserve">With the Differ object initialized, call methods on the Differ object to make comparisons on the files. </w:t>
+      </w:r>
+    </w:p>
+    <w:p>
+      <w:r>
+        <w:rPr>
+          <w:noProof/>
+        </w:rPr>
+        <w:drawing>
+          <wp:inline distT="0" distB="0" distL="0" distR="0" wp14:anchorId="3620D7C0" wp14:editId="1FCD9C87">
+            <wp:extent cx="5903989" cy="3762531"/>
+            <wp:effectExtent l="0" t="0" r="1905" b="0"/>
+            <wp:docPr id="760968293" name="Picture 1" descr="A computer screen shot of a code&#10;&#10;Description automatically generated"/>
+            <wp:cNvGraphicFramePr>
+              <a:graphicFrameLocks xmlns:a="http://schemas.openxmlformats.org/drawingml/2006/main" noChangeAspect="1"/>
+            </wp:cNvGraphicFramePr>
+            <a:graphic xmlns:a="http://schemas.openxmlformats.org/drawingml/2006/main">
+              <a:graphicData uri="http://schemas.openxmlformats.org/drawingml/2006/picture">
+                <pic:pic xmlns:pic="http://schemas.openxmlformats.org/drawingml/2006/picture">
+                  <pic:nvPicPr>
+                    <pic:cNvPr id="760968293" name="Picture 1" descr="A computer screen shot of a code&#10;&#10;Description automatically generated"/>
+                    <pic:cNvPicPr/>
+                  </pic:nvPicPr>
+                  <pic:blipFill>
+                    <a:blip r:embed="rId6">
+                      <a:extLst>
+                        <a:ext uri="{28A0092B-C50C-407E-A947-70E740481C1C}">
+                          <a14:useLocalDpi xmlns:a14="http://schemas.microsoft.com/office/drawing/2010/main" val="0"/>
+                        </a:ext>
+                      </a:extLst>
+                    </a:blip>
+                    <a:stretch>
+                      <a:fillRect/>
+                    </a:stretch>
+                  </pic:blipFill>
+                  <pic:spPr>
+                    <a:xfrm>
+                      <a:off x="0" y="0"/>
+                      <a:ext cx="5977783" cy="3809559"/>
+                    </a:xfrm>
+                    <a:prstGeom prst="rect">
+                      <a:avLst/>
+                    </a:prstGeom>
+                  </pic:spPr>
+                </pic:pic>
+              </a:graphicData>
+            </a:graphic>
+          </wp:inline>
+        </w:drawing>
+      </w:r>
+    </w:p>
+    <w:p>
+      <w:pPr>
+        <w:pStyle w:val="Heading2"/>
+      </w:pPr>
+      <w:r>
+        <w:t>Notes:</w:t>
+      </w:r>
+    </w:p>
+    <w:p>
+      <w:pPr>
+        <w:pStyle w:val="ListParagraph"/>
+        <w:numPr>
+          <w:ilvl w:val="0"/>
+          <w:numId w:val="21"/>
+        </w:numPr>
+      </w:pPr>
+      <w:r>
+        <w:t>PPD built with Java 8 and Apache POI 5.0.0</w:t>
+      </w:r>
+    </w:p>
+    <w:p>
+      <w:pPr>
+        <w:pStyle w:val="ListParagraph"/>
+        <w:numPr>
+          <w:ilvl w:val="0"/>
+          <w:numId w:val="21"/>
+        </w:numPr>
+      </w:pPr>
+      <w:r>
+        <w:t xml:space="preserve">Older .ppt (Office 2003) files not supported. </w:t>
       </w:r>
     </w:p>
     <w:sectPr>
@@ -1423,6 +1709,119 @@
     </w:lvl>
   </w:abstractNum>
   <w:abstractNum w:abstractNumId="12" w15:restartNumberingAfterBreak="0">
+    <w:nsid w:val="58EA4DD5"/>
+    <w:multiLevelType w:val="hybridMultilevel"/>
+    <w:tmpl w:val="3CD89F18"/>
+    <w:lvl w:ilvl="0" w:tplc="04090001">
+      <w:start w:val="1"/>
+      <w:numFmt w:val="bullet"/>
+      <w:lvlText w:val=""/>
+      <w:lvlJc w:val="left"/>
+      <w:pPr>
+        <w:ind w:left="720" w:hanging="360"/>
+      </w:pPr>
+      <w:rPr>
+        <w:rFonts w:ascii="Symbol" w:hAnsi="Symbol" w:hint="default"/>
+      </w:rPr>
+    </w:lvl>
+    <w:lvl w:ilvl="1" w:tplc="04090003" w:tentative="1">
+      <w:start w:val="1"/>
+      <w:numFmt w:val="bullet"/>
+      <w:lvlText w:val="o"/>
+      <w:lvlJc w:val="left"/>
+      <w:pPr>
+        <w:ind w:left="1440" w:hanging="360"/>
+      </w:pPr>
+      <w:rPr>
+        <w:rFonts w:ascii="Courier New" w:hAnsi="Courier New" w:cs="Courier New" w:hint="default"/>
+      </w:rPr>
+    </w:lvl>
+    <w:lvl w:ilvl="2" w:tplc="04090005" w:tentative="1">
+      <w:start w:val="1"/>
+      <w:numFmt w:val="bullet"/>
+      <w:lvlText w:val=""/>
+      <w:lvlJc w:val="left"/>
+      <w:pPr>
+        <w:ind w:left="2160" w:hanging="360"/>
+      </w:pPr>
+      <w:rPr>
+        <w:rFonts w:ascii="Wingdings" w:hAnsi="Wingdings" w:hint="default"/>
+      </w:rPr>
+    </w:lvl>
+    <w:lvl w:ilvl="3" w:tplc="04090001" w:tentative="1">
+      <w:start w:val="1"/>
+      <w:numFmt w:val="bullet"/>
+      <w:lvlText w:val=""/>
+      <w:lvlJc w:val="left"/>
+      <w:pPr>
+        <w:ind w:left="2880" w:hanging="360"/>
+      </w:pPr>
+      <w:rPr>
+        <w:rFonts w:ascii="Symbol" w:hAnsi="Symbol" w:hint="default"/>
+      </w:rPr>
+    </w:lvl>
+    <w:lvl w:ilvl="4" w:tplc="04090003" w:tentative="1">
+      <w:start w:val="1"/>
+      <w:numFmt w:val="bullet"/>
+      <w:lvlText w:val="o"/>
+      <w:lvlJc w:val="left"/>
+      <w:pPr>
+        <w:ind w:left="3600" w:hanging="360"/>
+      </w:pPr>
+      <w:rPr>
+        <w:rFonts w:ascii="Courier New" w:hAnsi="Courier New" w:cs="Courier New" w:hint="default"/>
+      </w:rPr>
+    </w:lvl>
+    <w:lvl w:ilvl="5" w:tplc="04090005" w:tentative="1">
+      <w:start w:val="1"/>
+      <w:numFmt w:val="bullet"/>
+      <w:lvlText w:val=""/>
+      <w:lvlJc w:val="left"/>
+      <w:pPr>
+        <w:ind w:left="4320" w:hanging="360"/>
+      </w:pPr>
+      <w:rPr>
+        <w:rFonts w:ascii="Wingdings" w:hAnsi="Wingdings" w:hint="default"/>
+      </w:rPr>
+    </w:lvl>
+    <w:lvl w:ilvl="6" w:tplc="04090001" w:tentative="1">
+      <w:start w:val="1"/>
+      <w:numFmt w:val="bullet"/>
+      <w:lvlText w:val=""/>
+      <w:lvlJc w:val="left"/>
+      <w:pPr>
+        <w:ind w:left="5040" w:hanging="360"/>
+      </w:pPr>
+      <w:rPr>
+        <w:rFonts w:ascii="Symbol" w:hAnsi="Symbol" w:hint="default"/>
+      </w:rPr>
+    </w:lvl>
+    <w:lvl w:ilvl="7" w:tplc="04090003" w:tentative="1">
+      <w:start w:val="1"/>
+      <w:numFmt w:val="bullet"/>
+      <w:lvlText w:val="o"/>
+      <w:lvlJc w:val="left"/>
+      <w:pPr>
+        <w:ind w:left="5760" w:hanging="360"/>
+      </w:pPr>
+      <w:rPr>
+        <w:rFonts w:ascii="Courier New" w:hAnsi="Courier New" w:cs="Courier New" w:hint="default"/>
+      </w:rPr>
+    </w:lvl>
+    <w:lvl w:ilvl="8" w:tplc="04090005" w:tentative="1">
+      <w:start w:val="1"/>
+      <w:numFmt w:val="bullet"/>
+      <w:lvlText w:val=""/>
+      <w:lvlJc w:val="left"/>
+      <w:pPr>
+        <w:ind w:left="6480" w:hanging="360"/>
+      </w:pPr>
+      <w:rPr>
+        <w:rFonts w:ascii="Wingdings" w:hAnsi="Wingdings" w:hint="default"/>
+      </w:rPr>
+    </w:lvl>
+  </w:abstractNum>
+  <w:abstractNum w:abstractNumId="13" w15:restartNumberingAfterBreak="0">
     <w:nsid w:val="62092FFE"/>
     <w:multiLevelType w:val="hybridMultilevel"/>
     <w:tmpl w:val="E5CC5C64"/>
@@ -1535,7 +1934,7 @@
       </w:rPr>
     </w:lvl>
   </w:abstractNum>
-  <w:abstractNum w:abstractNumId="13" w15:restartNumberingAfterBreak="0">
+  <w:abstractNum w:abstractNumId="14" w15:restartNumberingAfterBreak="0">
     <w:nsid w:val="64335410"/>
     <w:multiLevelType w:val="hybridMultilevel"/>
     <w:tmpl w:val="4B36AC18"/>
@@ -1648,7 +2047,7 @@
       </w:rPr>
     </w:lvl>
   </w:abstractNum>
-  <w:abstractNum w:abstractNumId="14" w15:restartNumberingAfterBreak="0">
+  <w:abstractNum w:abstractNumId="15" w15:restartNumberingAfterBreak="0">
     <w:nsid w:val="66A518F1"/>
     <w:multiLevelType w:val="hybridMultilevel"/>
     <w:tmpl w:val="2682A26C"/>
@@ -1760,7 +2159,7 @@
       </w:rPr>
     </w:lvl>
   </w:abstractNum>
-  <w:abstractNum w:abstractNumId="15" w15:restartNumberingAfterBreak="0">
+  <w:abstractNum w:abstractNumId="16" w15:restartNumberingAfterBreak="0">
     <w:nsid w:val="67087A8B"/>
     <w:multiLevelType w:val="hybridMultilevel"/>
     <w:tmpl w:val="01126798"/>
@@ -1873,7 +2272,7 @@
       </w:rPr>
     </w:lvl>
   </w:abstractNum>
-  <w:abstractNum w:abstractNumId="16" w15:restartNumberingAfterBreak="0">
+  <w:abstractNum w:abstractNumId="17" w15:restartNumberingAfterBreak="0">
     <w:nsid w:val="69F34B92"/>
     <w:multiLevelType w:val="hybridMultilevel"/>
     <w:tmpl w:val="DA6CDCF6"/>
@@ -1959,7 +2358,7 @@
       </w:pPr>
     </w:lvl>
   </w:abstractNum>
-  <w:abstractNum w:abstractNumId="17" w15:restartNumberingAfterBreak="0">
+  <w:abstractNum w:abstractNumId="18" w15:restartNumberingAfterBreak="0">
     <w:nsid w:val="6B69769D"/>
     <w:multiLevelType w:val="hybridMultilevel"/>
     <w:tmpl w:val="51440F3E"/>
@@ -2071,7 +2470,7 @@
       </w:rPr>
     </w:lvl>
   </w:abstractNum>
-  <w:abstractNum w:abstractNumId="18" w15:restartNumberingAfterBreak="0">
+  <w:abstractNum w:abstractNumId="19" w15:restartNumberingAfterBreak="0">
     <w:nsid w:val="6C763BE1"/>
     <w:multiLevelType w:val="hybridMultilevel"/>
     <w:tmpl w:val="1DAE191E"/>
@@ -2086,7 +2485,7 @@
         <w:rFonts w:ascii="Aptos" w:eastAsiaTheme="minorHAnsi" w:hAnsi="Aptos" w:cstheme="minorBidi" w:hint="default"/>
       </w:rPr>
     </w:lvl>
-    <w:lvl w:ilvl="1" w:tplc="04090003" w:tentative="1">
+    <w:lvl w:ilvl="1" w:tplc="04090003">
       <w:start w:val="1"/>
       <w:numFmt w:val="bullet"/>
       <w:lvlText w:val="o"/>
@@ -2098,7 +2497,7 @@
         <w:rFonts w:ascii="Courier New" w:hAnsi="Courier New" w:cs="Courier New" w:hint="default"/>
       </w:rPr>
     </w:lvl>
-    <w:lvl w:ilvl="2" w:tplc="04090005" w:tentative="1">
+    <w:lvl w:ilvl="2" w:tplc="04090005">
       <w:start w:val="1"/>
       <w:numFmt w:val="bullet"/>
       <w:lvlText w:val=""/>
@@ -2183,7 +2582,7 @@
       </w:rPr>
     </w:lvl>
   </w:abstractNum>
-  <w:abstractNum w:abstractNumId="19" w15:restartNumberingAfterBreak="0">
+  <w:abstractNum w:abstractNumId="20" w15:restartNumberingAfterBreak="0">
     <w:nsid w:val="756564A9"/>
     <w:multiLevelType w:val="hybridMultilevel"/>
     <w:tmpl w:val="62A25CA4"/>
@@ -2302,10 +2701,10 @@
     <w:abstractNumId w:val="4"/>
   </w:num>
   <w:num w:numId="3" w16cid:durableId="213273686">
-    <w:abstractNumId w:val="19"/>
+    <w:abstractNumId w:val="20"/>
   </w:num>
   <w:num w:numId="4" w16cid:durableId="184757022">
-    <w:abstractNumId w:val="17"/>
+    <w:abstractNumId w:val="18"/>
   </w:num>
   <w:num w:numId="5" w16cid:durableId="1377654963">
     <w:abstractNumId w:val="1"/>
@@ -2314,10 +2713,10 @@
     <w:abstractNumId w:val="9"/>
   </w:num>
   <w:num w:numId="7" w16cid:durableId="261958681">
-    <w:abstractNumId w:val="14"/>
+    <w:abstractNumId w:val="15"/>
   </w:num>
   <w:num w:numId="8" w16cid:durableId="1423602884">
-    <w:abstractNumId w:val="16"/>
+    <w:abstractNumId w:val="17"/>
   </w:num>
   <w:num w:numId="9" w16cid:durableId="587888134">
     <w:abstractNumId w:val="5"/>
@@ -2341,19 +2740,22 @@
     <w:abstractNumId w:val="8"/>
   </w:num>
   <w:num w:numId="16" w16cid:durableId="2103989078">
-    <w:abstractNumId w:val="12"/>
+    <w:abstractNumId w:val="13"/>
   </w:num>
   <w:num w:numId="17" w16cid:durableId="251478349">
-    <w:abstractNumId w:val="13"/>
+    <w:abstractNumId w:val="14"/>
   </w:num>
   <w:num w:numId="18" w16cid:durableId="1429039133">
-    <w:abstractNumId w:val="15"/>
+    <w:abstractNumId w:val="16"/>
   </w:num>
   <w:num w:numId="19" w16cid:durableId="383676854">
     <w:abstractNumId w:val="6"/>
   </w:num>
   <w:num w:numId="20" w16cid:durableId="1221361262">
-    <w:abstractNumId w:val="18"/>
+    <w:abstractNumId w:val="19"/>
+  </w:num>
+  <w:num w:numId="21" w16cid:durableId="44960530">
+    <w:abstractNumId w:val="12"/>
   </w:num>
 </w:numbering>
 </file>

</xml_diff>

<commit_message>
User Manual update: Slide shape counts
</commit_message>
<xml_diff>
--- a/PPD User Manual.docx
+++ b/PPD User Manual.docx
@@ -312,6 +312,19 @@
       </w:pPr>
       <w:r>
         <w:t xml:space="preserve">Text parsed from text boxes and tables. </w:t>
+      </w:r>
+    </w:p>
+    <w:p>
+      <w:pPr>
+        <w:pStyle w:val="ListParagraph"/>
+        <w:numPr>
+          <w:ilvl w:val="1"/>
+          <w:numId w:val="20"/>
+        </w:numPr>
+        <w:spacing w:after="0" w:line="240" w:lineRule="auto"/>
+      </w:pPr>
+      <w:r>
+        <w:t xml:space="preserve">A count of the number of shapes on the slide. </w:t>
       </w:r>
     </w:p>
     <w:p>

</xml_diff>